<commit_message>
Layout Documents and Project
</commit_message>
<xml_diff>
--- a/Requirments.docx
+++ b/Requirments.docx
@@ -16,210 +16,7 @@
           <w:b/>
           <w:bCs/>
         </w:rPr>
-        <w:t>Fullstack Code Challenge</w:t>
-      </w:r>
-    </w:p>
-    <w:p/>
-    <w:p>
-      <w:pPr>
-        <w:pStyle w:val="Heading1"/>
-      </w:pPr>
-      <w:r>
-        <w:t xml:space="preserve">Scenario </w:t>
-      </w:r>
-    </w:p>
-    <w:p>
-      <w:r>
-        <w:t>You have recently joined a company as a contractor, where they would like you to begin working on a new application which will allow them to keep track of and manage their employees. The company has already created an empty Visual Studio solution and added some empty C# projects to represent a common n-tier architecture; your task is to fill in the code to meet the requirements provided below</w:t>
-      </w:r>
-    </w:p>
-    <w:p>
-      <w:pPr>
-        <w:pStyle w:val="Heading1"/>
-      </w:pPr>
-      <w:r>
-        <w:t>Guidelines</w:t>
-      </w:r>
-    </w:p>
-    <w:p>
-      <w:r>
-        <w:t xml:space="preserve">● The aim of this test isn’t to complete every requirement as quickly as possible. We want to see how you solve </w:t>
-      </w:r>
-      <w:proofErr w:type="gramStart"/>
-      <w:r>
-        <w:t>particular problems</w:t>
-      </w:r>
-      <w:proofErr w:type="gramEnd"/>
-      <w:r>
-        <w:t xml:space="preserve"> so that we can discuss your solutions after the test. </w:t>
-      </w:r>
-    </w:p>
-    <w:p>
-      <w:r>
-        <w:t xml:space="preserve">● Please make use of any design patterns and principles you think are relevant and may show off your </w:t>
-      </w:r>
-      <w:proofErr w:type="gramStart"/>
-      <w:r>
-        <w:t>skills, but</w:t>
-      </w:r>
-      <w:proofErr w:type="gramEnd"/>
-      <w:r>
-        <w:t xml:space="preserve"> be prepared to discuss why you’ve used them! </w:t>
-      </w:r>
-    </w:p>
-    <w:p>
-      <w:r>
-        <w:t xml:space="preserve">● Front-end work is not required for this test, please only implement from the Controller / API endpoints down to the domain. </w:t>
-      </w:r>
-    </w:p>
-    <w:p>
-      <w:r>
-        <w:t>● You have up to two hours to do as much as you can. Please let us know when you would like to stop.</w:t>
-      </w:r>
-    </w:p>
-    <w:p/>
-    <w:p>
-      <w:pPr>
-        <w:pStyle w:val="Heading1"/>
-      </w:pPr>
-      <w:r>
-        <w:t>Project Structure Overview</w:t>
-      </w:r>
-    </w:p>
-    <w:p>
-      <w:r>
-        <w:t xml:space="preserve">The project contains the following projects: </w:t>
-      </w:r>
-    </w:p>
-    <w:p>
-      <w:r>
-        <w:t xml:space="preserve">● </w:t>
-      </w:r>
-      <w:proofErr w:type="spellStart"/>
-      <w:r>
-        <w:t>Sample.Domains</w:t>
-      </w:r>
-      <w:proofErr w:type="spellEnd"/>
-      <w:r>
-        <w:t xml:space="preserve">; contains all classes to represent business entities </w:t>
-      </w:r>
-    </w:p>
-    <w:p>
-      <w:r>
-        <w:t xml:space="preserve">● </w:t>
-      </w:r>
-      <w:proofErr w:type="spellStart"/>
-      <w:r>
-        <w:t>Sample.Repositories</w:t>
-      </w:r>
-      <w:proofErr w:type="spellEnd"/>
-      <w:r>
-        <w:t xml:space="preserve">; contains all classes to abstract data access for the business entities </w:t>
-      </w:r>
-    </w:p>
-    <w:p>
-      <w:r>
-        <w:t xml:space="preserve">● </w:t>
-      </w:r>
-      <w:proofErr w:type="spellStart"/>
-      <w:r>
-        <w:t>Sample.Services</w:t>
-      </w:r>
-      <w:proofErr w:type="spellEnd"/>
-      <w:r>
-        <w:t xml:space="preserve">; contains all classes to handle any business logic for entities </w:t>
-      </w:r>
-    </w:p>
-    <w:p>
-      <w:r>
-        <w:t xml:space="preserve">● Unit Tests; these contain all classes to define the unit tests for the various layers: </w:t>
-      </w:r>
-    </w:p>
-    <w:p>
-      <w:pPr>
-        <w:ind w:firstLine="720"/>
-      </w:pPr>
-      <w:r>
-        <w:t xml:space="preserve">○ </w:t>
-      </w:r>
-      <w:proofErr w:type="spellStart"/>
-      <w:proofErr w:type="gramStart"/>
-      <w:r>
-        <w:t>Tests.Unit.Sample.Repositories</w:t>
-      </w:r>
-      <w:proofErr w:type="spellEnd"/>
-      <w:proofErr w:type="gramEnd"/>
-      <w:r>
-        <w:t xml:space="preserve"> </w:t>
-      </w:r>
-    </w:p>
-    <w:p>
-      <w:pPr>
-        <w:ind w:firstLine="720"/>
-      </w:pPr>
-      <w:r>
-        <w:t xml:space="preserve">○ </w:t>
-      </w:r>
-      <w:proofErr w:type="spellStart"/>
-      <w:proofErr w:type="gramStart"/>
-      <w:r>
-        <w:t>Tests.Unit.Sample.Services</w:t>
-      </w:r>
-      <w:proofErr w:type="spellEnd"/>
-      <w:proofErr w:type="gramEnd"/>
-      <w:r>
-        <w:t xml:space="preserve"> </w:t>
-      </w:r>
-    </w:p>
-    <w:p>
-      <w:pPr>
-        <w:ind w:firstLine="720"/>
-      </w:pPr>
-      <w:r>
-        <w:t xml:space="preserve">○ </w:t>
-      </w:r>
-      <w:proofErr w:type="spellStart"/>
-      <w:proofErr w:type="gramStart"/>
-      <w:r>
-        <w:t>Sample.Infrastructure.UnitTest</w:t>
-      </w:r>
-      <w:proofErr w:type="spellEnd"/>
-      <w:proofErr w:type="gramEnd"/>
-      <w:r>
-        <w:t xml:space="preserve"> contains utility classes to help write tests </w:t>
-      </w:r>
-    </w:p>
-    <w:p>
-      <w:r>
-        <w:t xml:space="preserve">● </w:t>
-      </w:r>
-      <w:proofErr w:type="spellStart"/>
-      <w:r>
-        <w:t>SampleWebApi</w:t>
-      </w:r>
-      <w:proofErr w:type="spellEnd"/>
-      <w:r>
-        <w:t xml:space="preserve"> contains classes to provide a RESTful API for the front-end to </w:t>
-      </w:r>
-      <w:proofErr w:type="spellStart"/>
-      <w:r>
-        <w:t>cal</w:t>
-      </w:r>
-      <w:proofErr w:type="spellEnd"/>
-    </w:p>
-    <w:p/>
-    <w:p>
-      <w:r>
-        <w:br w:type="page"/>
-      </w:r>
-    </w:p>
-    <w:p>
-      <w:pPr>
-        <w:pStyle w:val="Heading1"/>
-      </w:pPr>
-      <w:r>
-        <w:lastRenderedPageBreak/>
-        <w:t>Requirements</w:t>
+        <w:t>Requirments</w:t>
       </w:r>
     </w:p>
     <w:p/>

</xml_diff>

<commit_message>
transfer Requirements doc to md file
Requirements DOCX File to MD File for easy of read and accessable.
</commit_message>
<xml_diff>
--- a/Requirments.docx
+++ b/Requirments.docx
@@ -16,7 +16,7 @@
           <w:b/>
           <w:bCs/>
         </w:rPr>
-        <w:t>Requirments</w:t>
+        <w:t>Requirements</w:t>
       </w:r>
     </w:p>
     <w:p/>
@@ -103,13 +103,7 @@
       </w:r>
       <w:proofErr w:type="gramEnd"/>
       <w:r>
-        <w:t xml:space="preserve"> this should be First Name and Last Name combined, and should not be stored </w:t>
-      </w:r>
-      <w:r>
-        <w:t xml:space="preserve"> </w:t>
-      </w:r>
-      <w:r>
-        <w:t>in the database</w:t>
+        <w:t xml:space="preserve"> this should be First Name and Last Name combined, and should not be stored  in the database</w:t>
       </w:r>
     </w:p>
     <w:p>
@@ -273,12 +267,15 @@
       <w:proofErr w:type="spellEnd"/>
       <w:proofErr w:type="gramEnd"/>
       <w:r>
-        <w:t xml:space="preserve"> </w:t>
-      </w:r>
-    </w:p>
-    <w:p>
-      <w:r>
-        <w:t xml:space="preserve">Project 5. Update the </w:t>
+        <w:t xml:space="preserve"> Project </w:t>
+      </w:r>
+    </w:p>
+    <w:p>
+      <w:pPr>
+        <w:pStyle w:val="NoSpacing"/>
+      </w:pPr>
+      <w:r>
+        <w:t xml:space="preserve">5. Update the </w:t>
       </w:r>
       <w:proofErr w:type="spellStart"/>
       <w:r>
@@ -347,12 +344,12 @@
       <w:proofErr w:type="spellEnd"/>
       <w:proofErr w:type="gramEnd"/>
       <w:r>
-        <w:t xml:space="preserve"> </w:t>
-      </w:r>
-    </w:p>
-    <w:p>
-      <w:r>
-        <w:t xml:space="preserve">Project 6. Update the </w:t>
+        <w:t xml:space="preserve"> Project</w:t>
+      </w:r>
+    </w:p>
+    <w:p>
+      <w:r>
+        <w:t xml:space="preserve"> 6. Update the </w:t>
       </w:r>
       <w:proofErr w:type="spellStart"/>
       <w:r>
@@ -382,7 +379,7 @@
         <w:pStyle w:val="Heading2"/>
       </w:pPr>
       <w:r>
-        <w:t xml:space="preserve">6). Web API Project 7. </w:t>
+        <w:t xml:space="preserve">6). Web API Project. </w:t>
       </w:r>
     </w:p>
     <w:p>
@@ -1018,6 +1015,15 @@
       <w:szCs w:val="56"/>
     </w:rPr>
   </w:style>
+  <w:style w:type="paragraph" w:styleId="NoSpacing">
+    <w:name w:val="No Spacing"/>
+    <w:uiPriority w:val="1"/>
+    <w:qFormat/>
+    <w:rsid w:val="00746987"/>
+    <w:pPr>
+      <w:spacing w:after="0" w:line="240" w:lineRule="auto"/>
+    </w:pPr>
+  </w:style>
 </w:styles>
 </file>
 

</xml_diff>